<commit_message>
Finish Lab Report 3
</commit_message>
<xml_diff>
--- a/Three-Level Audio Sensor.docx
+++ b/Three-Level Audio Sensor.docx
@@ -25,6 +25,20 @@
     </w:p>
     <w:p/>
     <w:p>
+      <w:hyperlink r:id="rId5" w:history="1">
+        <w:r>
+          <w:rPr>
+            <w:rStyle w:val="Hyperlink"/>
+          </w:rPr>
+          <w:t>https://www.redcircuits.com/Page16.htm</w:t>
+        </w:r>
+      </w:hyperlink>
+      <w:r>
+        <w:t xml:space="preserve"> </w:t>
+      </w:r>
+    </w:p>
+    <w:p/>
+    <w:p>
       <w:pPr>
         <w:rPr>
           <w:b/>
@@ -363,6 +377,10 @@
         <w:jc w:val="center"/>
       </w:pPr>
       <w:r>
+        <w:rPr>
+          <w:noProof/>
+        </w:rPr>
+        <w:lastRenderedPageBreak/>
         <w:drawing>
           <wp:inline distT="0" distB="0" distL="0" distR="0" wp14:anchorId="3EFED89B" wp14:editId="51C87764">
             <wp:extent cx="4900085" cy="2305250"/>
@@ -379,7 +397,7 @@
                     <pic:cNvPicPr/>
                   </pic:nvPicPr>
                   <pic:blipFill>
-                    <a:blip r:embed="rId5"/>
+                    <a:blip r:embed="rId6"/>
                     <a:stretch>
                       <a:fillRect/>
                     </a:stretch>
@@ -1093,6 +1111,29 @@
       <w:contextualSpacing/>
     </w:pPr>
   </w:style>
+  <w:style w:type="character" w:styleId="Hyperlink">
+    <w:name w:val="Hyperlink"/>
+    <w:basedOn w:val="DefaultParagraphFont"/>
+    <w:uiPriority w:val="99"/>
+    <w:unhideWhenUsed/>
+    <w:rsid w:val="00200FF1"/>
+    <w:rPr>
+      <w:color w:val="0563C1" w:themeColor="hyperlink"/>
+      <w:u w:val="single"/>
+    </w:rPr>
+  </w:style>
+  <w:style w:type="character" w:styleId="UnresolvedMention">
+    <w:name w:val="Unresolved Mention"/>
+    <w:basedOn w:val="DefaultParagraphFont"/>
+    <w:uiPriority w:val="99"/>
+    <w:semiHidden/>
+    <w:unhideWhenUsed/>
+    <w:rsid w:val="00200FF1"/>
+    <w:rPr>
+      <w:color w:val="605E5C"/>
+      <w:shd w:val="clear" w:color="auto" w:fill="E1DFDD"/>
+    </w:rPr>
+  </w:style>
 </w:styles>
 </file>
 

</xml_diff>